<commit_message>
some update for 7990
</commit_message>
<xml_diff>
--- a/7990/lab2/lab2-assignment-ans.docx
+++ b/7990/lab2/lab2-assignment-ans.docx
@@ -463,7 +463,6 @@
         </w:rPr>
         <w:t>-assignment-</w:t>
       </w:r>
-      <w:proofErr w:type="gramStart"/>
       <w:r>
         <w:rPr>
           <w:b/>
@@ -482,7 +481,6 @@
         </w:rPr>
         <w:t>x</w:t>
       </w:r>
-      <w:proofErr w:type="gramEnd"/>
       <w:r>
         <w:rPr>
           <w:b/>
@@ -507,19 +505,11 @@
         </w:rPr>
         <w:t>.</w:t>
       </w:r>
-      <w:proofErr w:type="spellStart"/>
       <w:r>
         <w:rPr>
           <w:b/>
         </w:rPr>
-        <w:t>twb</w:t>
-      </w:r>
-      <w:proofErr w:type="spellEnd"/>
-      <w:r>
-        <w:rPr>
-          <w:b/>
-        </w:rPr>
-        <w:t>)</w:t>
+        <w:t>twb)</w:t>
       </w:r>
       <w:r>
         <w:rPr>
@@ -534,16 +524,11 @@
         <w:t>Create the following charts</w:t>
       </w:r>
       <w:r>
-        <w:t xml:space="preserve">, capture the </w:t>
-      </w:r>
-      <w:proofErr w:type="gramStart"/>
-      <w:r>
-        <w:t>screenshot</w:t>
+        <w:t>, capture the screenshot</w:t>
       </w:r>
       <w:r>
         <w:t>s</w:t>
       </w:r>
-      <w:proofErr w:type="gramEnd"/>
       <w:r>
         <w:t xml:space="preserve"> and paste</w:t>
       </w:r>
@@ -723,9 +708,9 @@
                 <w:noProof/>
               </w:rPr>
               <w:drawing>
-                <wp:inline distT="0" distB="0" distL="0" distR="0" wp14:anchorId="3108FE13" wp14:editId="5E3AB19D">
-                  <wp:extent cx="5730240" cy="3581400"/>
-                  <wp:effectExtent l="0" t="0" r="3810" b="0"/>
+                <wp:inline distT="0" distB="0" distL="0" distR="0" wp14:anchorId="702C862A" wp14:editId="7723E407">
+                  <wp:extent cx="6400800" cy="3447415"/>
+                  <wp:effectExtent l="0" t="0" r="0" b="635"/>
                   <wp:docPr id="1" name="图片 1"/>
                   <wp:cNvGraphicFramePr>
                     <a:graphicFrameLocks xmlns:a="http://schemas.openxmlformats.org/drawingml/2006/main" noChangeAspect="1"/>
@@ -746,7 +731,7 @@
                         <pic:spPr>
                           <a:xfrm>
                             <a:off x="0" y="0"/>
-                            <a:ext cx="5733729" cy="3583581"/>
+                            <a:ext cx="6400800" cy="3447415"/>
                           </a:xfrm>
                           <a:prstGeom prst="rect">
                             <a:avLst/>
@@ -1189,10 +1174,10 @@
                 <w:noProof/>
               </w:rPr>
               <w:drawing>
-                <wp:inline distT="0" distB="0" distL="0" distR="0" wp14:anchorId="3F4886F5" wp14:editId="4B2765C1">
-                  <wp:extent cx="5786540" cy="3116580"/>
-                  <wp:effectExtent l="0" t="0" r="5080" b="7620"/>
-                  <wp:docPr id="4" name="图片 4"/>
+                <wp:inline distT="0" distB="0" distL="0" distR="0" wp14:anchorId="350D8576" wp14:editId="62C5CAB8">
+                  <wp:extent cx="6400800" cy="3447415"/>
+                  <wp:effectExtent l="0" t="0" r="0" b="635"/>
+                  <wp:docPr id="5" name="图片 5"/>
                   <wp:cNvGraphicFramePr>
                     <a:graphicFrameLocks xmlns:a="http://schemas.openxmlformats.org/drawingml/2006/main" noChangeAspect="1"/>
                   </wp:cNvGraphicFramePr>
@@ -1212,7 +1197,7 @@
                         <pic:spPr>
                           <a:xfrm>
                             <a:off x="0" y="0"/>
-                            <a:ext cx="5791293" cy="3119140"/>
+                            <a:ext cx="6400800" cy="3447415"/>
                           </a:xfrm>
                           <a:prstGeom prst="rect">
                             <a:avLst/>
@@ -1470,6 +1455,7 @@
               <w:rPr>
                 <w:b/>
               </w:rPr>
+              <w:lastRenderedPageBreak/>
               <w:t xml:space="preserve">Screenshot for the </w:t>
             </w:r>
             <w:r>
@@ -1496,12 +1482,11 @@
               <w:rPr>
                 <w:noProof/>
               </w:rPr>
-              <w:lastRenderedPageBreak/>
               <w:drawing>
-                <wp:inline distT="0" distB="0" distL="0" distR="0" wp14:anchorId="672791D7" wp14:editId="7412D56C">
+                <wp:inline distT="0" distB="0" distL="0" distR="0" wp14:anchorId="5F2DC805" wp14:editId="7A5F5D73">
                   <wp:extent cx="6400800" cy="3447415"/>
                   <wp:effectExtent l="0" t="0" r="0" b="635"/>
-                  <wp:docPr id="6" name="图片 6"/>
+                  <wp:docPr id="10" name="图片 10"/>
                   <wp:cNvGraphicFramePr>
                     <a:graphicFrameLocks xmlns:a="http://schemas.openxmlformats.org/drawingml/2006/main" noChangeAspect="1"/>
                   </wp:cNvGraphicFramePr>
@@ -1553,7 +1538,6 @@
               <w:rPr>
                 <w:u w:val="single"/>
               </w:rPr>
-              <w:lastRenderedPageBreak/>
               <w:t>Question:</w:t>
             </w:r>
             <w:r>
@@ -1780,10 +1764,10 @@
                 <w:noProof/>
               </w:rPr>
               <w:drawing>
-                <wp:inline distT="0" distB="0" distL="0" distR="0" wp14:anchorId="3982E558" wp14:editId="6DA526F3">
-                  <wp:extent cx="6400800" cy="5447665"/>
+                <wp:inline distT="0" distB="0" distL="0" distR="0" wp14:anchorId="16FACF4C" wp14:editId="2EEF52A1">
+                  <wp:extent cx="6400800" cy="3447415"/>
                   <wp:effectExtent l="0" t="0" r="0" b="635"/>
-                  <wp:docPr id="7" name="图片 7"/>
+                  <wp:docPr id="11" name="图片 11"/>
                   <wp:cNvGraphicFramePr>
                     <a:graphicFrameLocks xmlns:a="http://schemas.openxmlformats.org/drawingml/2006/main" noChangeAspect="1"/>
                   </wp:cNvGraphicFramePr>
@@ -1803,7 +1787,7 @@
                         <pic:spPr>
                           <a:xfrm>
                             <a:off x="0" y="0"/>
-                            <a:ext cx="6400800" cy="5447665"/>
+                            <a:ext cx="6400800" cy="3447415"/>
                           </a:xfrm>
                           <a:prstGeom prst="rect">
                             <a:avLst/>
@@ -1962,7 +1946,6 @@
               <w:rPr>
                 <w:u w:val="single"/>
               </w:rPr>
-              <w:lastRenderedPageBreak/>
               <w:t>Question:</w:t>
             </w:r>
             <w:r>
@@ -2085,6 +2068,7 @@
         <w:rPr>
           <w:b/>
         </w:rPr>
+        <w:lastRenderedPageBreak/>
         <w:t>data labels</w:t>
       </w:r>
       <w:r>
@@ -2176,10 +2160,10 @@
                 <w:noProof/>
               </w:rPr>
               <w:drawing>
-                <wp:inline distT="0" distB="0" distL="0" distR="0" wp14:anchorId="7466C311" wp14:editId="33F54CDB">
-                  <wp:extent cx="5883726" cy="3489960"/>
-                  <wp:effectExtent l="0" t="0" r="3175" b="0"/>
-                  <wp:docPr id="8" name="图片 8"/>
+                <wp:inline distT="0" distB="0" distL="0" distR="0" wp14:anchorId="0F426C63" wp14:editId="0244DDB9">
+                  <wp:extent cx="6400800" cy="3447415"/>
+                  <wp:effectExtent l="0" t="0" r="0" b="635"/>
+                  <wp:docPr id="12" name="图片 12"/>
                   <wp:cNvGraphicFramePr>
                     <a:graphicFrameLocks xmlns:a="http://schemas.openxmlformats.org/drawingml/2006/main" noChangeAspect="1"/>
                   </wp:cNvGraphicFramePr>
@@ -2199,7 +2183,7 @@
                         <pic:spPr>
                           <a:xfrm>
                             <a:off x="0" y="0"/>
-                            <a:ext cx="5887048" cy="3491931"/>
+                            <a:ext cx="6400800" cy="3447415"/>
                           </a:xfrm>
                           <a:prstGeom prst="rect">
                             <a:avLst/>
@@ -2336,7 +2320,6 @@
               <w:rPr>
                 <w:u w:val="single"/>
               </w:rPr>
-              <w:lastRenderedPageBreak/>
               <w:t>Question:</w:t>
             </w:r>
             <w:r>
@@ -2469,6 +2452,7 @@
         <w:jc w:val="both"/>
       </w:pPr>
       <w:r>
+        <w:lastRenderedPageBreak/>
         <w:t>C</w:t>
       </w:r>
       <w:r>
@@ -2643,10 +2627,10 @@
                 <w:noProof/>
               </w:rPr>
               <w:drawing>
-                <wp:inline distT="0" distB="0" distL="0" distR="0" wp14:anchorId="42BC967F" wp14:editId="2BC65A3E">
-                  <wp:extent cx="5984612" cy="3223260"/>
-                  <wp:effectExtent l="0" t="0" r="0" b="0"/>
-                  <wp:docPr id="9" name="图片 9"/>
+                <wp:inline distT="0" distB="0" distL="0" distR="0" wp14:anchorId="11D818DC" wp14:editId="2A3E63EC">
+                  <wp:extent cx="6400800" cy="3447415"/>
+                  <wp:effectExtent l="0" t="0" r="0" b="635"/>
+                  <wp:docPr id="13" name="图片 13"/>
                   <wp:cNvGraphicFramePr>
                     <a:graphicFrameLocks xmlns:a="http://schemas.openxmlformats.org/drawingml/2006/main" noChangeAspect="1"/>
                   </wp:cNvGraphicFramePr>
@@ -2666,7 +2650,7 @@
                         <pic:spPr>
                           <a:xfrm>
                             <a:off x="0" y="0"/>
-                            <a:ext cx="5991343" cy="3226885"/>
+                            <a:ext cx="6400800" cy="3447415"/>
                           </a:xfrm>
                           <a:prstGeom prst="rect">
                             <a:avLst/>
@@ -2785,7 +2769,6 @@
               <w:rPr>
                 <w:u w:val="single"/>
               </w:rPr>
-              <w:lastRenderedPageBreak/>
               <w:t>Question:</w:t>
             </w:r>
             <w:r>
@@ -2900,15 +2883,7 @@
         <w:t xml:space="preserve">-assignment-ans.docx </w:t>
       </w:r>
       <w:r>
-        <w:t xml:space="preserve">to </w:t>
-      </w:r>
-      <w:proofErr w:type="spellStart"/>
-      <w:r>
-        <w:t>bulearning</w:t>
-      </w:r>
-      <w:proofErr w:type="spellEnd"/>
-      <w:r>
-        <w:t xml:space="preserve"> website</w:t>
+        <w:t>to bulearning website</w:t>
       </w:r>
     </w:p>
     <w:p>
@@ -3001,25 +2976,7 @@
                 <w:sz w:val="20"/>
                 <w:szCs w:val="20"/>
               </w:rPr>
-              <w:t xml:space="preserve">©COMP, HKBU 2021. All Rights Reserved. This content is copyright protected and shall not be shared, </w:t>
-            </w:r>
-            <w:proofErr w:type="gramStart"/>
-            <w:r>
-              <w:rPr>
-                <w:rFonts w:asciiTheme="minorHAnsi" w:hAnsiTheme="minorHAnsi"/>
-                <w:sz w:val="20"/>
-                <w:szCs w:val="20"/>
-              </w:rPr>
-              <w:t>uploaded</w:t>
-            </w:r>
-            <w:proofErr w:type="gramEnd"/>
-            <w:r>
-              <w:rPr>
-                <w:rFonts w:asciiTheme="minorHAnsi" w:hAnsiTheme="minorHAnsi"/>
-                <w:sz w:val="20"/>
-                <w:szCs w:val="20"/>
-              </w:rPr>
-              <w:t xml:space="preserve"> or distributed.</w:t>
+              <w:t>©COMP, HKBU 2021. All Rights Reserved. This content is copyright protected and shall not be shared, uploaded or distributed.</w:t>
             </w:r>
           </w:p>
         </w:sdtContent>
@@ -3063,7 +3020,6 @@
         <w:tab w:val="right" w:pos="10080"/>
       </w:tabs>
     </w:pPr>
-    <w:proofErr w:type="gramStart"/>
     <w:r>
       <w:t>L</w:t>
     </w:r>
@@ -3088,7 +3044,6 @@
     <w:r>
       <w:tab/>
     </w:r>
-    <w:proofErr w:type="gramEnd"/>
     <w:r>
       <w:tab/>
       <w:t>P.</w:t>

</xml_diff>